<commit_message>
Actualización completa: cambios en páginas, logos y archivos asociados
</commit_message>
<xml_diff>
--- a/2026/files/Abstract_26.docx
+++ b/2026/files/Abstract_26.docx
@@ -147,8 +147,6 @@
         </w:rPr>
         <w:t xml:space="preserve">… </w:t>
       </w:r>
-      <w:bookmarkStart w:id="0" w:name="_GoBack"/>
-      <w:bookmarkEnd w:id="0"/>
       <w:r>
         <w:rPr>
           <w:color w:val="000000"/>
@@ -685,29 +683,22 @@
         <w:rPr>
           <w:b/>
         </w:rPr>
-        <w:t xml:space="preserve">Attach your abstract to the google form </w:t>
-      </w:r>
-      <w:proofErr w:type="gramStart"/>
+        <w:t>Attach you</w:t>
+      </w:r>
       <w:r>
         <w:rPr>
           <w:b/>
         </w:rPr>
-        <w:t xml:space="preserve">( </w:t>
-      </w:r>
+        <w:t>r abstract to the google form (</w:t>
+      </w:r>
+      <w:bookmarkStart w:id="0" w:name="_GoBack"/>
+      <w:bookmarkEnd w:id="0"/>
       <w:r>
         <w:rPr>
           <w:b/>
           <w:color w:val="00B0F0"/>
         </w:rPr>
-        <w:t>https</w:t>
-      </w:r>
-      <w:proofErr w:type="gramEnd"/>
-      <w:r>
-        <w:rPr>
-          <w:b/>
-          <w:color w:val="00B0F0"/>
-        </w:rPr>
-        <w:t xml:space="preserve">://forms.gle/SpxhraLCgUY8SPF86 </w:t>
+        <w:t>https://forms.gle/rPYNwghcnHpacG8b6</w:t>
       </w:r>
       <w:r>
         <w:rPr>

</xml_diff>